<commit_message>
added Server sequence diagram
</commit_message>
<xml_diff>
--- a/ScrumReports/Server/Server Team Scrum Meeting Report-MAR-20-2014.docx
+++ b/ScrumReports/Server/Server Team Scrum Meeting Report-MAR-20-2014.docx
@@ -305,15 +305,50 @@
                 <w:sz w:val="20"/>
                 <w:szCs w:val="20"/>
               </w:rPr>
-              <w:t>(</w:t>
-            </w:r>
-            <w:r>
+              <w:t>(Update() added to Server.h/cpp – called from Run() based on deltaTime)</w:t>
+            </w:r>
+          </w:p>
+          <w:p>
+            <w:pPr>
+              <w:rPr>
+                <w:rFonts w:cs="Consolas"/>
+                <w:sz w:val="28"/>
+                <w:szCs w:val="28"/>
+              </w:rPr>
+            </w:pPr>
+            <w:r>
+              <w:rPr>
+                <w:rFonts w:cs="Consolas"/>
+                <w:sz w:val="28"/>
+                <w:szCs w:val="28"/>
+              </w:rPr>
+              <w:t>--Worked with Josh on above</w:t>
+            </w:r>
+          </w:p>
+          <w:p>
+            <w:pPr>
               <w:rPr>
                 <w:rFonts w:ascii="Consolas" w:hAnsi="Consolas" w:cs="Consolas"/>
                 <w:sz w:val="20"/>
                 <w:szCs w:val="20"/>
               </w:rPr>
-              <w:t>Update()</w:t>
+            </w:pPr>
+          </w:p>
+          <w:p>
+            <w:pPr>
+              <w:rPr>
+                <w:rFonts w:cs="Consolas"/>
+                <w:sz w:val="28"/>
+                <w:szCs w:val="28"/>
+              </w:rPr>
+            </w:pPr>
+            <w:r>
+              <w:rPr>
+                <w:rFonts w:cs="Consolas"/>
+                <w:sz w:val="28"/>
+                <w:szCs w:val="28"/>
+              </w:rPr>
+              <w:t>Added a threadPool to Server.h/cpp (</w:t>
             </w:r>
             <w:r>
               <w:rPr>
@@ -321,489 +356,196 @@
                 <w:sz w:val="20"/>
                 <w:szCs w:val="20"/>
               </w:rPr>
-              <w:t xml:space="preserve"> added to </w:t>
-            </w:r>
-            <w:proofErr w:type="spellStart"/>
-            <w:r>
+              <w:t>Threadpool* workCrew</w:t>
+            </w:r>
+            <w:r>
+              <w:rPr>
+                <w:rFonts w:cs="Consolas"/>
+                <w:sz w:val="28"/>
+                <w:szCs w:val="28"/>
+              </w:rPr>
+              <w:t>)</w:t>
+            </w:r>
+          </w:p>
+          <w:p>
+            <w:pPr>
               <w:rPr>
                 <w:rFonts w:ascii="Consolas" w:hAnsi="Consolas" w:cs="Consolas"/>
                 <w:sz w:val="20"/>
                 <w:szCs w:val="20"/>
               </w:rPr>
-              <w:t>Server.h</w:t>
-            </w:r>
-            <w:proofErr w:type="spellEnd"/>
+            </w:pPr>
+            <w:r>
+              <w:rPr>
+                <w:rFonts w:cs="Consolas"/>
+                <w:sz w:val="28"/>
+                <w:szCs w:val="28"/>
+              </w:rPr>
+              <w:t xml:space="preserve">- </w:t>
+            </w:r>
+            <w:r>
+              <w:rPr>
+                <w:rFonts w:cs="Consolas"/>
+                <w:sz w:val="28"/>
+                <w:szCs w:val="28"/>
+              </w:rPr>
+              <w:t>It is i</w:t>
+            </w:r>
+            <w:r>
+              <w:rPr>
+                <w:rFonts w:cs="Consolas"/>
+                <w:sz w:val="28"/>
+                <w:szCs w:val="28"/>
+              </w:rPr>
+              <w:t>nitalized in</w:t>
+            </w:r>
             <w:r>
               <w:rPr>
                 <w:rFonts w:ascii="Consolas" w:hAnsi="Consolas" w:cs="Consolas"/>
                 <w:sz w:val="20"/>
                 <w:szCs w:val="20"/>
               </w:rPr>
-              <w:t>/</w:t>
-            </w:r>
-            <w:proofErr w:type="spellStart"/>
+              <w:t xml:space="preserve"> Server-&gt;Init()</w:t>
+            </w:r>
             <w:r>
               <w:rPr>
                 <w:rFonts w:ascii="Consolas" w:hAnsi="Consolas" w:cs="Consolas"/>
                 <w:sz w:val="20"/>
                 <w:szCs w:val="20"/>
               </w:rPr>
-              <w:t>cpp</w:t>
-            </w:r>
-            <w:proofErr w:type="spellEnd"/>
+              <w:t xml:space="preserve"> </w:t>
+            </w:r>
+            <w:r>
+              <w:rPr>
+                <w:rFonts w:cs="Consolas"/>
+                <w:sz w:val="28"/>
+                <w:szCs w:val="28"/>
+              </w:rPr>
+              <w:t>and starts waiting for work on the WorkQueue immediately.</w:t>
+            </w:r>
+          </w:p>
+          <w:p>
+            <w:pPr>
+              <w:rPr>
+                <w:rFonts w:cs="Consolas"/>
+                <w:sz w:val="28"/>
+                <w:szCs w:val="28"/>
+              </w:rPr>
+            </w:pPr>
             <w:r>
               <w:rPr>
                 <w:rFonts w:ascii="Consolas" w:hAnsi="Consolas" w:cs="Consolas"/>
                 <w:sz w:val="20"/>
                 <w:szCs w:val="20"/>
               </w:rPr>
-              <w:t xml:space="preserve"> – called from Run() based on </w:t>
-            </w:r>
-            <w:proofErr w:type="spellStart"/>
+              <w:t xml:space="preserve">- </w:t>
+            </w:r>
+            <w:r>
+              <w:rPr>
+                <w:rFonts w:cs="Consolas"/>
+                <w:sz w:val="28"/>
+                <w:szCs w:val="28"/>
+              </w:rPr>
+              <w:t>Modifed Threadpool to work with ServerCommands</w:t>
+            </w:r>
+          </w:p>
+          <w:p>
+            <w:pPr>
+              <w:rPr>
+                <w:rFonts w:cs="Consolas"/>
+                <w:sz w:val="28"/>
+                <w:szCs w:val="28"/>
+              </w:rPr>
+            </w:pPr>
             <w:r>
               <w:rPr>
                 <w:rFonts w:ascii="Consolas" w:hAnsi="Consolas" w:cs="Consolas"/>
                 <w:sz w:val="20"/>
                 <w:szCs w:val="20"/>
               </w:rPr>
-              <w:t>deltaTime</w:t>
-            </w:r>
-            <w:proofErr w:type="spellEnd"/>
-            <w:r>
+              <w:t xml:space="preserve">- </w:t>
+            </w:r>
+            <w:r>
+              <w:rPr>
+                <w:rFonts w:cs="Consolas"/>
+                <w:sz w:val="28"/>
+                <w:szCs w:val="28"/>
+              </w:rPr>
+              <w:t>Test</w:t>
+            </w:r>
+            <w:r>
+              <w:rPr>
+                <w:rFonts w:cs="Consolas"/>
+                <w:sz w:val="28"/>
+                <w:szCs w:val="28"/>
+              </w:rPr>
+              <w:t>ed</w:t>
+            </w:r>
+            <w:r>
+              <w:rPr>
+                <w:rFonts w:cs="Consolas"/>
+                <w:sz w:val="28"/>
+                <w:szCs w:val="28"/>
+              </w:rPr>
+              <w:t xml:space="preserve"> by manually adding a command to the workQueue every 2 seconds from Server-&gt;Run() to make sure both the Update() loop and the WorkQueue </w:t>
+            </w:r>
+            <w:r>
+              <w:rPr>
+                <w:rFonts w:cs="Consolas"/>
+                <w:sz w:val="28"/>
+                <w:szCs w:val="28"/>
+              </w:rPr>
+              <w:t>are properly executing commands concurrently.</w:t>
+            </w:r>
+          </w:p>
+          <w:p>
+            <w:pPr>
+              <w:rPr>
+                <w:rFonts w:cs="Consolas"/>
+                <w:sz w:val="28"/>
+                <w:szCs w:val="28"/>
+              </w:rPr>
+            </w:pPr>
+            <w:r>
+              <w:rPr>
+                <w:rFonts w:cs="Consolas"/>
+                <w:sz w:val="28"/>
+                <w:szCs w:val="28"/>
+              </w:rPr>
+              <w:t>- Added sequence diagram to show how the server updates and it and the threadpool work on server commands</w:t>
+            </w:r>
+          </w:p>
+          <w:p>
+            <w:pPr>
               <w:rPr>
                 <w:rFonts w:ascii="Consolas" w:hAnsi="Consolas" w:cs="Consolas"/>
                 <w:sz w:val="20"/>
                 <w:szCs w:val="20"/>
               </w:rPr>
-              <w:t>)</w:t>
-            </w:r>
-          </w:p>
-          <w:p>
-            <w:pPr>
-              <w:rPr>
-                <w:rFonts w:cs="Consolas"/>
-                <w:sz w:val="28"/>
-                <w:szCs w:val="28"/>
-              </w:rPr>
-            </w:pPr>
-            <w:r>
-              <w:rPr>
-                <w:rFonts w:cs="Consolas"/>
-                <w:sz w:val="28"/>
-                <w:szCs w:val="28"/>
-              </w:rPr>
-              <w:t>--Worked with Josh on above</w:t>
-            </w:r>
-          </w:p>
-          <w:p>
-            <w:pPr>
+            </w:pPr>
+            <w:r>
               <w:rPr>
                 <w:rFonts w:ascii="Consolas" w:hAnsi="Consolas" w:cs="Consolas"/>
                 <w:sz w:val="20"/>
                 <w:szCs w:val="20"/>
               </w:rPr>
-            </w:pPr>
-          </w:p>
-          <w:p>
-            <w:pPr>
-              <w:rPr>
-                <w:rFonts w:cs="Consolas"/>
-                <w:sz w:val="28"/>
-                <w:szCs w:val="28"/>
-              </w:rPr>
-            </w:pPr>
-            <w:r>
-              <w:rPr>
-                <w:rFonts w:cs="Consolas"/>
-                <w:sz w:val="28"/>
-                <w:szCs w:val="28"/>
-              </w:rPr>
-              <w:t xml:space="preserve">Added a </w:t>
-            </w:r>
-            <w:proofErr w:type="spellStart"/>
-            <w:r>
-              <w:rPr>
-                <w:rFonts w:cs="Consolas"/>
-                <w:sz w:val="28"/>
-                <w:szCs w:val="28"/>
-              </w:rPr>
-              <w:t>threadPool</w:t>
-            </w:r>
-            <w:proofErr w:type="spellEnd"/>
-            <w:r>
-              <w:rPr>
-                <w:rFonts w:cs="Consolas"/>
-                <w:sz w:val="28"/>
-                <w:szCs w:val="28"/>
-              </w:rPr>
-              <w:t xml:space="preserve"> to </w:t>
-            </w:r>
-            <w:proofErr w:type="spellStart"/>
-            <w:r>
-              <w:rPr>
-                <w:rFonts w:cs="Consolas"/>
-                <w:sz w:val="28"/>
-                <w:szCs w:val="28"/>
-              </w:rPr>
-              <w:t>Server.h</w:t>
-            </w:r>
-            <w:proofErr w:type="spellEnd"/>
-            <w:r>
-              <w:rPr>
-                <w:rFonts w:cs="Consolas"/>
-                <w:sz w:val="28"/>
-                <w:szCs w:val="28"/>
-              </w:rPr>
-              <w:t>/</w:t>
-            </w:r>
-            <w:proofErr w:type="spellStart"/>
-            <w:r>
-              <w:rPr>
-                <w:rFonts w:cs="Consolas"/>
-                <w:sz w:val="28"/>
-                <w:szCs w:val="28"/>
-              </w:rPr>
-              <w:t>cpp</w:t>
-            </w:r>
-            <w:proofErr w:type="spellEnd"/>
-            <w:r>
-              <w:rPr>
-                <w:rFonts w:cs="Consolas"/>
-                <w:sz w:val="28"/>
-                <w:szCs w:val="28"/>
-              </w:rPr>
-              <w:t xml:space="preserve"> </w:t>
-            </w:r>
-            <w:r>
-              <w:rPr>
-                <w:rFonts w:cs="Consolas"/>
-                <w:sz w:val="28"/>
-                <w:szCs w:val="28"/>
-              </w:rPr>
-              <w:t>(</w:t>
-            </w:r>
-            <w:proofErr w:type="spellStart"/>
+              <w:t>(Design\Server\</w:t>
+            </w:r>
             <w:r>
               <w:rPr>
                 <w:rFonts w:ascii="Consolas" w:hAnsi="Consolas" w:cs="Consolas"/>
                 <w:sz w:val="20"/>
                 <w:szCs w:val="20"/>
               </w:rPr>
-              <w:t>Threadpool</w:t>
-            </w:r>
-            <w:proofErr w:type="spellEnd"/>
+              <w:t>ServerRunningSequence.seq.violet</w:t>
+            </w:r>
             <w:r>
               <w:rPr>
                 <w:rFonts w:ascii="Consolas" w:hAnsi="Consolas" w:cs="Consolas"/>
                 <w:sz w:val="20"/>
                 <w:szCs w:val="20"/>
               </w:rPr>
-              <w:t xml:space="preserve">* </w:t>
-            </w:r>
-            <w:proofErr w:type="spellStart"/>
-            <w:r>
-              <w:rPr>
-                <w:rFonts w:ascii="Consolas" w:hAnsi="Consolas" w:cs="Consolas"/>
-                <w:sz w:val="20"/>
-                <w:szCs w:val="20"/>
-              </w:rPr>
-              <w:t>workCrew</w:t>
-            </w:r>
-            <w:proofErr w:type="spellEnd"/>
-            <w:r>
-              <w:rPr>
-                <w:rFonts w:cs="Consolas"/>
-                <w:sz w:val="28"/>
-                <w:szCs w:val="28"/>
-              </w:rPr>
-              <w:t>)</w:t>
-            </w:r>
-          </w:p>
-          <w:p>
-            <w:pPr>
-              <w:rPr>
-                <w:rFonts w:ascii="Consolas" w:hAnsi="Consolas" w:cs="Consolas"/>
-                <w:sz w:val="20"/>
-                <w:szCs w:val="20"/>
-              </w:rPr>
-            </w:pPr>
-            <w:r>
-              <w:rPr>
-                <w:rFonts w:cs="Consolas"/>
-                <w:sz w:val="28"/>
-                <w:szCs w:val="28"/>
-              </w:rPr>
-              <w:t xml:space="preserve">- </w:t>
-            </w:r>
-            <w:r>
-              <w:rPr>
-                <w:rFonts w:cs="Consolas"/>
-                <w:sz w:val="28"/>
-                <w:szCs w:val="28"/>
-              </w:rPr>
-              <w:t xml:space="preserve">It is </w:t>
-            </w:r>
-            <w:proofErr w:type="spellStart"/>
-            <w:r>
-              <w:rPr>
-                <w:rFonts w:cs="Consolas"/>
-                <w:sz w:val="28"/>
-                <w:szCs w:val="28"/>
-              </w:rPr>
-              <w:t>i</w:t>
-            </w:r>
-            <w:r>
-              <w:rPr>
-                <w:rFonts w:cs="Consolas"/>
-                <w:sz w:val="28"/>
-                <w:szCs w:val="28"/>
-              </w:rPr>
-              <w:t>nitalized</w:t>
-            </w:r>
-            <w:proofErr w:type="spellEnd"/>
-            <w:r>
-              <w:rPr>
-                <w:rFonts w:cs="Consolas"/>
-                <w:sz w:val="28"/>
-                <w:szCs w:val="28"/>
-              </w:rPr>
-              <w:t xml:space="preserve"> in</w:t>
-            </w:r>
-            <w:r>
-              <w:rPr>
-                <w:rFonts w:ascii="Consolas" w:hAnsi="Consolas" w:cs="Consolas"/>
-                <w:sz w:val="20"/>
-                <w:szCs w:val="20"/>
-              </w:rPr>
-              <w:t xml:space="preserve"> Server-&gt;</w:t>
-            </w:r>
-            <w:proofErr w:type="spellStart"/>
-            <w:proofErr w:type="gramStart"/>
-            <w:r>
-              <w:rPr>
-                <w:rFonts w:ascii="Consolas" w:hAnsi="Consolas" w:cs="Consolas"/>
-                <w:sz w:val="20"/>
-                <w:szCs w:val="20"/>
-              </w:rPr>
-              <w:t>Init</w:t>
-            </w:r>
-            <w:proofErr w:type="spellEnd"/>
-            <w:r>
-              <w:rPr>
-                <w:rFonts w:ascii="Consolas" w:hAnsi="Consolas" w:cs="Consolas"/>
-                <w:sz w:val="20"/>
-                <w:szCs w:val="20"/>
-              </w:rPr>
-              <w:t>(</w:t>
-            </w:r>
-            <w:proofErr w:type="gramEnd"/>
-            <w:r>
-              <w:rPr>
-                <w:rFonts w:ascii="Consolas" w:hAnsi="Consolas" w:cs="Consolas"/>
-                <w:sz w:val="20"/>
-                <w:szCs w:val="20"/>
-              </w:rPr>
-              <w:t>)</w:t>
-            </w:r>
-            <w:r>
-              <w:rPr>
-                <w:rFonts w:ascii="Consolas" w:hAnsi="Consolas" w:cs="Consolas"/>
-                <w:sz w:val="20"/>
-                <w:szCs w:val="20"/>
-              </w:rPr>
-              <w:t xml:space="preserve"> </w:t>
-            </w:r>
-            <w:r>
-              <w:rPr>
-                <w:rFonts w:cs="Consolas"/>
-                <w:sz w:val="28"/>
-                <w:szCs w:val="28"/>
-              </w:rPr>
-              <w:t xml:space="preserve">and starts waiting for work on the </w:t>
-            </w:r>
-            <w:proofErr w:type="spellStart"/>
-            <w:r>
-              <w:rPr>
-                <w:rFonts w:cs="Consolas"/>
-                <w:sz w:val="28"/>
-                <w:szCs w:val="28"/>
-              </w:rPr>
-              <w:t>WorkQueue</w:t>
-            </w:r>
-            <w:proofErr w:type="spellEnd"/>
-            <w:r>
-              <w:rPr>
-                <w:rFonts w:cs="Consolas"/>
-                <w:sz w:val="28"/>
-                <w:szCs w:val="28"/>
-              </w:rPr>
-              <w:t xml:space="preserve"> immediately.</w:t>
-            </w:r>
-          </w:p>
-          <w:p>
-            <w:pPr>
-              <w:rPr>
-                <w:rFonts w:cs="Consolas"/>
-                <w:sz w:val="28"/>
-                <w:szCs w:val="28"/>
-              </w:rPr>
-            </w:pPr>
-            <w:r>
-              <w:rPr>
-                <w:rFonts w:ascii="Consolas" w:hAnsi="Consolas" w:cs="Consolas"/>
-                <w:sz w:val="20"/>
-                <w:szCs w:val="20"/>
-              </w:rPr>
-              <w:t xml:space="preserve">- </w:t>
-            </w:r>
-            <w:proofErr w:type="spellStart"/>
-            <w:r>
-              <w:rPr>
-                <w:rFonts w:cs="Consolas"/>
-                <w:sz w:val="28"/>
-                <w:szCs w:val="28"/>
-              </w:rPr>
-              <w:t>Modifed</w:t>
-            </w:r>
-            <w:proofErr w:type="spellEnd"/>
-            <w:r>
-              <w:rPr>
-                <w:rFonts w:cs="Consolas"/>
-                <w:sz w:val="28"/>
-                <w:szCs w:val="28"/>
-              </w:rPr>
-              <w:t xml:space="preserve"> </w:t>
-            </w:r>
-            <w:proofErr w:type="spellStart"/>
-            <w:r>
-              <w:rPr>
-                <w:rFonts w:cs="Consolas"/>
-                <w:sz w:val="28"/>
-                <w:szCs w:val="28"/>
-              </w:rPr>
-              <w:t>Threadpool</w:t>
-            </w:r>
-            <w:proofErr w:type="spellEnd"/>
-            <w:r>
-              <w:rPr>
-                <w:rFonts w:cs="Consolas"/>
-                <w:sz w:val="28"/>
-                <w:szCs w:val="28"/>
-              </w:rPr>
-              <w:t xml:space="preserve"> to work with </w:t>
-            </w:r>
-            <w:proofErr w:type="spellStart"/>
-            <w:r>
-              <w:rPr>
-                <w:rFonts w:cs="Consolas"/>
-                <w:sz w:val="28"/>
-                <w:szCs w:val="28"/>
-              </w:rPr>
-              <w:t>ServerCommands</w:t>
-            </w:r>
-            <w:proofErr w:type="spellEnd"/>
-          </w:p>
-          <w:p>
-            <w:pPr>
-              <w:rPr>
-                <w:rFonts w:ascii="Consolas" w:hAnsi="Consolas" w:cs="Consolas"/>
-                <w:sz w:val="20"/>
-                <w:szCs w:val="20"/>
-              </w:rPr>
-            </w:pPr>
-            <w:r>
-              <w:rPr>
-                <w:rFonts w:ascii="Consolas" w:hAnsi="Consolas" w:cs="Consolas"/>
-                <w:sz w:val="20"/>
-                <w:szCs w:val="20"/>
-              </w:rPr>
-              <w:t xml:space="preserve">- </w:t>
-            </w:r>
-            <w:r>
-              <w:rPr>
-                <w:rFonts w:cs="Consolas"/>
-                <w:sz w:val="28"/>
-                <w:szCs w:val="28"/>
-              </w:rPr>
-              <w:t>Test</w:t>
-            </w:r>
-            <w:r>
-              <w:rPr>
-                <w:rFonts w:cs="Consolas"/>
-                <w:sz w:val="28"/>
-                <w:szCs w:val="28"/>
-              </w:rPr>
-              <w:t>ed</w:t>
-            </w:r>
-            <w:r>
-              <w:rPr>
-                <w:rFonts w:cs="Consolas"/>
-                <w:sz w:val="28"/>
-                <w:szCs w:val="28"/>
-              </w:rPr>
-              <w:t xml:space="preserve"> by manually adding a command to the </w:t>
-            </w:r>
-            <w:proofErr w:type="spellStart"/>
-            <w:r>
-              <w:rPr>
-                <w:rFonts w:cs="Consolas"/>
-                <w:sz w:val="28"/>
-                <w:szCs w:val="28"/>
-              </w:rPr>
-              <w:t>workQueue</w:t>
-            </w:r>
-            <w:proofErr w:type="spellEnd"/>
-            <w:r>
-              <w:rPr>
-                <w:rFonts w:cs="Consolas"/>
-                <w:sz w:val="28"/>
-                <w:szCs w:val="28"/>
-              </w:rPr>
-              <w:t xml:space="preserve"> every 2 seconds from Server-&gt;</w:t>
-            </w:r>
-            <w:proofErr w:type="gramStart"/>
-            <w:r>
-              <w:rPr>
-                <w:rFonts w:cs="Consolas"/>
-                <w:sz w:val="28"/>
-                <w:szCs w:val="28"/>
-              </w:rPr>
-              <w:t>Run(</w:t>
-            </w:r>
-            <w:proofErr w:type="gramEnd"/>
-            <w:r>
-              <w:rPr>
-                <w:rFonts w:cs="Consolas"/>
-                <w:sz w:val="28"/>
-                <w:szCs w:val="28"/>
-              </w:rPr>
-              <w:t xml:space="preserve">) to make sure both the Update() loop and the </w:t>
-            </w:r>
-            <w:proofErr w:type="spellStart"/>
-            <w:r>
-              <w:rPr>
-                <w:rFonts w:cs="Consolas"/>
-                <w:sz w:val="28"/>
-                <w:szCs w:val="28"/>
-              </w:rPr>
-              <w:t>WorkQueue</w:t>
-            </w:r>
-            <w:proofErr w:type="spellEnd"/>
-            <w:r>
-              <w:rPr>
-                <w:rFonts w:cs="Consolas"/>
-                <w:sz w:val="28"/>
-                <w:szCs w:val="28"/>
-              </w:rPr>
-              <w:t xml:space="preserve"> </w:t>
-            </w:r>
-            <w:r>
-              <w:rPr>
-                <w:rFonts w:cs="Consolas"/>
-                <w:sz w:val="28"/>
-                <w:szCs w:val="28"/>
-              </w:rPr>
-              <w:t>are properly executing commands concurrently.</w:t>
+              <w:t>.html)</w:t>
             </w:r>
             <w:bookmarkStart w:id="0" w:name="_GoBack"/>
             <w:bookmarkEnd w:id="0"/>
@@ -858,91 +600,7 @@
               <w:rPr>
                 <w:sz w:val="28"/>
               </w:rPr>
-              <w:t xml:space="preserve">UML and Implementation of </w:t>
-            </w:r>
-            <w:proofErr w:type="spellStart"/>
-            <w:r>
-              <w:rPr>
-                <w:sz w:val="28"/>
-              </w:rPr>
-              <w:t>localDB</w:t>
-            </w:r>
-            <w:proofErr w:type="spellEnd"/>
-            <w:r>
-              <w:rPr>
-                <w:sz w:val="28"/>
-              </w:rPr>
-              <w:t xml:space="preserve"> (</w:t>
-            </w:r>
-            <w:proofErr w:type="spellStart"/>
-            <w:r>
-              <w:rPr>
-                <w:sz w:val="28"/>
-              </w:rPr>
-              <w:t>LocalDB.h</w:t>
-            </w:r>
-            <w:proofErr w:type="spellEnd"/>
-            <w:r>
-              <w:rPr>
-                <w:sz w:val="28"/>
-              </w:rPr>
-              <w:t xml:space="preserve"> &amp; .</w:t>
-            </w:r>
-            <w:proofErr w:type="spellStart"/>
-            <w:r>
-              <w:rPr>
-                <w:sz w:val="28"/>
-              </w:rPr>
-              <w:t>cpp</w:t>
-            </w:r>
-            <w:proofErr w:type="spellEnd"/>
-            <w:r>
-              <w:rPr>
-                <w:sz w:val="28"/>
-              </w:rPr>
-              <w:t xml:space="preserve">) Modified </w:t>
-            </w:r>
-            <w:proofErr w:type="spellStart"/>
-            <w:r>
-              <w:rPr>
-                <w:sz w:val="28"/>
-              </w:rPr>
-              <w:t>GameModel.h</w:t>
-            </w:r>
-            <w:proofErr w:type="spellEnd"/>
-            <w:r>
-              <w:rPr>
-                <w:sz w:val="28"/>
-              </w:rPr>
-              <w:t xml:space="preserve"> to allow comparing </w:t>
-            </w:r>
-            <w:proofErr w:type="spellStart"/>
-            <w:r>
-              <w:rPr>
-                <w:sz w:val="28"/>
-              </w:rPr>
-              <w:t>GameModels</w:t>
-            </w:r>
-            <w:proofErr w:type="spellEnd"/>
-            <w:r>
-              <w:rPr>
-                <w:sz w:val="28"/>
-              </w:rPr>
-              <w:t xml:space="preserve">. Added UML for </w:t>
-            </w:r>
-            <w:proofErr w:type="spellStart"/>
-            <w:r>
-              <w:rPr>
-                <w:sz w:val="28"/>
-              </w:rPr>
-              <w:t>LocalDB</w:t>
-            </w:r>
-            <w:proofErr w:type="spellEnd"/>
-            <w:r>
-              <w:rPr>
-                <w:sz w:val="28"/>
-              </w:rPr>
-              <w:t xml:space="preserve"> under server/design</w:t>
+              <w:t>UML and Implementation of localDB (LocalDB.h &amp; .cpp) Modified GameModel.h to allow comparing GameModels. Added UML for LocalDB under server/design</w:t>
             </w:r>
             <w:r>
               <w:rPr>
@@ -961,78 +619,14 @@
               <w:rPr>
                 <w:sz w:val="28"/>
               </w:rPr>
-              <w:t xml:space="preserve">Added tests in </w:t>
-            </w:r>
-            <w:proofErr w:type="spellStart"/>
-            <w:r>
-              <w:rPr>
-                <w:sz w:val="28"/>
-              </w:rPr>
-              <w:t>Testbed</w:t>
-            </w:r>
-            <w:proofErr w:type="spellEnd"/>
-            <w:r>
-              <w:rPr>
-                <w:sz w:val="28"/>
-              </w:rPr>
-              <w:t xml:space="preserve"> for </w:t>
-            </w:r>
-            <w:proofErr w:type="spellStart"/>
-            <w:r>
-              <w:rPr>
-                <w:sz w:val="28"/>
-              </w:rPr>
-              <w:t>LocalDB</w:t>
-            </w:r>
-            <w:proofErr w:type="spellEnd"/>
-            <w:r>
-              <w:rPr>
-                <w:sz w:val="28"/>
-              </w:rPr>
-              <w:t xml:space="preserve"> (</w:t>
-            </w:r>
-            <w:proofErr w:type="spellStart"/>
-            <w:r>
-              <w:rPr>
-                <w:sz w:val="28"/>
-              </w:rPr>
-              <w:t>TestLocalDB.h</w:t>
-            </w:r>
-            <w:proofErr w:type="spellEnd"/>
-            <w:r>
-              <w:rPr>
-                <w:sz w:val="28"/>
-              </w:rPr>
-              <w:t xml:space="preserve"> &amp; .</w:t>
-            </w:r>
-            <w:proofErr w:type="spellStart"/>
-            <w:r>
-              <w:rPr>
-                <w:sz w:val="28"/>
-              </w:rPr>
-              <w:t>cpp</w:t>
-            </w:r>
-            <w:proofErr w:type="spellEnd"/>
-            <w:r>
-              <w:rPr>
-                <w:sz w:val="28"/>
-              </w:rPr>
-              <w:t>) modified main to</w:t>
-            </w:r>
-            <w:r>
-              <w:rPr>
-                <w:sz w:val="28"/>
-              </w:rPr>
-              <w:t xml:space="preserve"> run </w:t>
-            </w:r>
-            <w:proofErr w:type="spellStart"/>
-            <w:r>
-              <w:rPr>
-                <w:sz w:val="28"/>
-              </w:rPr>
-              <w:t>TestLocalDB</w:t>
-            </w:r>
-            <w:proofErr w:type="spellEnd"/>
+              <w:t>Added tests in Testbed for LocalDB (TestLocalDB.h &amp; .cpp) modified main to</w:t>
+            </w:r>
+            <w:r>
+              <w:rPr>
+                <w:sz w:val="28"/>
+              </w:rPr>
+              <w:t xml:space="preserve"> run TestLocalDB</w:t>
+            </w:r>
             <w:r>
               <w:rPr>
                 <w:sz w:val="28"/>
@@ -1078,16 +672,8 @@
               <w:rPr>
                 <w:sz w:val="28"/>
               </w:rPr>
-              <w:t xml:space="preserve"> </w:t>
-            </w:r>
-            <w:proofErr w:type="spellStart"/>
-            <w:r>
-              <w:rPr>
-                <w:sz w:val="28"/>
-              </w:rPr>
-              <w:t>Devlieger</w:t>
-            </w:r>
-            <w:proofErr w:type="spellEnd"/>
+              <w:t xml:space="preserve"> Devlieger</w:t>
+            </w:r>
           </w:p>
         </w:tc>
         <w:tc>
@@ -1163,16 +749,8 @@
               <w:rPr>
                 <w:sz w:val="28"/>
               </w:rPr>
-              <w:t xml:space="preserve">Jordan </w:t>
-            </w:r>
-            <w:proofErr w:type="spellStart"/>
-            <w:r>
-              <w:rPr>
-                <w:sz w:val="28"/>
-              </w:rPr>
-              <w:t>Kjaer</w:t>
-            </w:r>
-            <w:proofErr w:type="spellEnd"/>
+              <w:t>Jordan Kjaer</w:t>
+            </w:r>
           </w:p>
         </w:tc>
         <w:tc>
@@ -1206,16 +784,9 @@
               <w:rPr>
                 <w:sz w:val="28"/>
               </w:rPr>
-              <w:t xml:space="preserve">Justin </w:t>
-            </w:r>
-            <w:proofErr w:type="spellStart"/>
-            <w:r>
-              <w:rPr>
-                <w:sz w:val="28"/>
-              </w:rPr>
-              <w:t>Kan</w:t>
-            </w:r>
-            <w:proofErr w:type="spellEnd"/>
+              <w:lastRenderedPageBreak/>
+              <w:t>Justin Kan</w:t>
+            </w:r>
           </w:p>
         </w:tc>
         <w:tc>
@@ -1249,7 +820,6 @@
               <w:rPr>
                 <w:sz w:val="28"/>
               </w:rPr>
-              <w:lastRenderedPageBreak/>
               <w:t>Wayne Gauthier</w:t>
             </w:r>
           </w:p>

</xml_diff>

<commit_message>
TeamLobby testing, debugged some stuff, added some test methods.
</commit_message>
<xml_diff>
--- a/ScrumReports/Server/Server Team Scrum Meeting Report-MAR-20-2014.docx
+++ b/ScrumReports/Server/Server Team Scrum Meeting Report-MAR-20-2014.docx
@@ -1156,10 +1156,17 @@
               <w:rPr>
                 <w:sz w:val="28"/>
               </w:rPr>
-              <w:t xml:space="preserve">Fix/finalize </w:t>
-            </w:r>
-            <w:proofErr w:type="spellStart"/>
-            <w:proofErr w:type="gramStart"/>
+              <w:t>Finalizing</w:t>
+            </w:r>
+            <w:bookmarkStart w:id="0" w:name="_GoBack"/>
+            <w:bookmarkEnd w:id="0"/>
+            <w:r>
+              <w:rPr>
+                <w:sz w:val="28"/>
+              </w:rPr>
+              <w:t xml:space="preserve"> </w:t>
+            </w:r>
+            <w:proofErr w:type="spellStart"/>
             <w:r>
               <w:rPr>
                 <w:sz w:val="28"/>
@@ -1171,14 +1178,7 @@
               <w:rPr>
                 <w:sz w:val="28"/>
               </w:rPr>
-              <w:t>(</w:t>
-            </w:r>
-            <w:proofErr w:type="gramEnd"/>
-            <w:r>
-              <w:rPr>
-                <w:sz w:val="28"/>
-              </w:rPr>
-              <w:t>) functionality.</w:t>
+              <w:t>() functionality.</w:t>
             </w:r>
           </w:p>
           <w:p>
@@ -1191,7 +1191,7 @@
               <w:rPr>
                 <w:sz w:val="28"/>
               </w:rPr>
-              <w:t xml:space="preserve">Fix/optimize some noted </w:t>
+              <w:t xml:space="preserve">Added </w:t>
             </w:r>
             <w:proofErr w:type="spellStart"/>
             <w:r>
@@ -1205,7 +1205,35 @@
               <w:rPr>
                 <w:sz w:val="28"/>
               </w:rPr>
-              <w:t xml:space="preserve"> issues.</w:t>
+              <w:t xml:space="preserve"> test functions to </w:t>
+            </w:r>
+            <w:proofErr w:type="spellStart"/>
+            <w:r>
+              <w:rPr>
+                <w:sz w:val="28"/>
+              </w:rPr>
+              <w:t>ServerTester.h</w:t>
+            </w:r>
+            <w:proofErr w:type="spellEnd"/>
+            <w:r>
+              <w:rPr>
+                <w:sz w:val="28"/>
+              </w:rPr>
+              <w:t>/</w:t>
+            </w:r>
+            <w:proofErr w:type="spellStart"/>
+            <w:r>
+              <w:rPr>
+                <w:sz w:val="28"/>
+              </w:rPr>
+              <w:t>cpp</w:t>
+            </w:r>
+            <w:proofErr w:type="spellEnd"/>
+            <w:r>
+              <w:rPr>
+                <w:sz w:val="28"/>
+              </w:rPr>
+              <w:t>.</w:t>
             </w:r>
           </w:p>
           <w:p>
@@ -1218,7 +1246,65 @@
               <w:rPr>
                 <w:sz w:val="28"/>
               </w:rPr>
-              <w:t xml:space="preserve">Unit test </w:t>
+              <w:t xml:space="preserve">Ran </w:t>
+            </w:r>
+            <w:proofErr w:type="spellStart"/>
+            <w:r>
+              <w:rPr>
+                <w:sz w:val="28"/>
+              </w:rPr>
+              <w:t>TeamLobby.h</w:t>
+            </w:r>
+            <w:proofErr w:type="spellEnd"/>
+            <w:r>
+              <w:rPr>
+                <w:sz w:val="28"/>
+              </w:rPr>
+              <w:t>/</w:t>
+            </w:r>
+            <w:proofErr w:type="spellStart"/>
+            <w:r>
+              <w:rPr>
+                <w:sz w:val="28"/>
+              </w:rPr>
+              <w:t>cpp</w:t>
+            </w:r>
+            <w:proofErr w:type="spellEnd"/>
+            <w:r>
+              <w:rPr>
+                <w:sz w:val="28"/>
+              </w:rPr>
+              <w:t xml:space="preserve"> tests and f</w:t>
+            </w:r>
+            <w:r>
+              <w:rPr>
+                <w:sz w:val="28"/>
+              </w:rPr>
+              <w:t>ix</w:t>
+            </w:r>
+            <w:r>
+              <w:rPr>
+                <w:sz w:val="28"/>
+              </w:rPr>
+              <w:t>ed</w:t>
+            </w:r>
+            <w:r>
+              <w:rPr>
+                <w:sz w:val="28"/>
+              </w:rPr>
+              <w:t>/optimize</w:t>
+            </w:r>
+            <w:r>
+              <w:rPr>
+                <w:sz w:val="28"/>
+              </w:rPr>
+              <w:t>d</w:t>
+            </w:r>
+            <w:r>
+              <w:rPr>
+                <w:sz w:val="28"/>
+              </w:rPr>
+              <w:t xml:space="preserve"> some noted </w:t>
             </w:r>
             <w:proofErr w:type="spellStart"/>
             <w:r>
@@ -1232,10 +1318,8 @@
               <w:rPr>
                 <w:sz w:val="28"/>
               </w:rPr>
-              <w:t xml:space="preserve"> and fix any final problems.</w:t>
-            </w:r>
-            <w:bookmarkStart w:id="0" w:name="_GoBack"/>
-            <w:bookmarkEnd w:id="0"/>
+              <w:t xml:space="preserve"> issues.</w:t>
+            </w:r>
           </w:p>
         </w:tc>
       </w:tr>
@@ -1313,6 +1397,7 @@
               <w:rPr>
                 <w:sz w:val="28"/>
               </w:rPr>
+              <w:lastRenderedPageBreak/>
               <w:t xml:space="preserve">Jordan </w:t>
             </w:r>
             <w:proofErr w:type="spellStart"/>
@@ -1356,7 +1441,6 @@
               <w:rPr>
                 <w:sz w:val="28"/>
               </w:rPr>
-              <w:lastRenderedPageBreak/>
               <w:t xml:space="preserve">Justin </w:t>
             </w:r>
             <w:proofErr w:type="spellStart"/>

</xml_diff>